<commit_message>
feat: add prototype screenshots and update draft
</commit_message>
<xml_diff>
--- a/draft.docx
+++ b/draft.docx
@@ -61,7 +61,7 @@
           <w:szCs w:val="28"/>
           <w:rtl w:val="0"/>
         </w:rPr>
-        <w:t xml:space="preserve">Les temps changent; l’enseignement change; les universités changent. Dans le cadre de la mondialisation, on assiste à l'emploi du numérique, avec des méthodes de plus en plus créatives et collaboratives, pour une meilleure éducation. Cela reste valable dans le milieu de l’enseignement supérieur. Il va sans dire que des facteurs comme la pandémie de COVID-19 ou encore, l'indisponibilité de cadres de cours adéquats, rendent plus urgent le besoin de transitionner vers des salles de classe virtuelle, pour répondre aux besoins. De ce fait, les technologies de l’information et de la communication constituent un atout décisif dans le succès de cette transition.</w:t>
+        <w:t xml:space="preserve">Les temps changent et les méthodes d’enseignement également. Dans le cadre de la mondialisation, on assiste à l'emploi du numérique, avec des méthodes de plus en plus créatives et collaboratives, pour une meilleure éducation. Cela reste valable dans le milieu de l’enseignement supérieur. Il va sans dire que des facteurs comme la pandémie de COVID-19 ou encore, l'indisponibilité de cadres de cours adéquats, rendent plus urgent le besoin de transitionner vers des salles de classe virtuelle, pour répondre aux besoins. De ce fait, les technologies de l’information et de la communication constituent un atout décisif dans le succès de cette transition.</w:t>
       </w:r>
     </w:p>
     <w:p>
@@ -1776,12 +1776,12 @@
           <wp:inline distB="114300" distT="114300" distL="114300" distR="114300">
             <wp:extent cx="5731200" cy="3924300"/>
             <wp:effectExtent b="0" l="0" r="0" t="0"/>
-            <wp:docPr id="14" name="image14.png"/>
+            <wp:docPr id="18" name="image7.png"/>
             <a:graphic>
               <a:graphicData uri="http://schemas.openxmlformats.org/drawingml/2006/picture">
                 <pic:pic>
                   <pic:nvPicPr>
-                    <pic:cNvPr id="0" name="image14.png"/>
+                    <pic:cNvPr id="0" name="image7.png"/>
                     <pic:cNvPicPr preferRelativeResize="0"/>
                   </pic:nvPicPr>
                   <pic:blipFill>
@@ -2311,12 +2311,12 @@
           <wp:inline distB="114300" distT="114300" distL="114300" distR="114300">
             <wp:extent cx="5731200" cy="3225800"/>
             <wp:effectExtent b="0" l="0" r="0" t="0"/>
-            <wp:docPr id="12" name="image13.png"/>
+            <wp:docPr id="15" name="image3.png"/>
             <a:graphic>
               <a:graphicData uri="http://schemas.openxmlformats.org/drawingml/2006/picture">
                 <pic:pic>
                   <pic:nvPicPr>
-                    <pic:cNvPr id="0" name="image13.png"/>
+                    <pic:cNvPr id="0" name="image3.png"/>
                     <pic:cNvPicPr preferRelativeResize="0"/>
                   </pic:nvPicPr>
                   <pic:blipFill>
@@ -2382,12 +2382,12 @@
           <wp:inline distB="114300" distT="114300" distL="114300" distR="114300">
             <wp:extent cx="5731200" cy="3225800"/>
             <wp:effectExtent b="0" l="0" r="0" t="0"/>
-            <wp:docPr id="15" name="image11.png"/>
+            <wp:docPr id="19" name="image19.png"/>
             <a:graphic>
               <a:graphicData uri="http://schemas.openxmlformats.org/drawingml/2006/picture">
                 <pic:pic>
                   <pic:nvPicPr>
-                    <pic:cNvPr id="0" name="image11.png"/>
+                    <pic:cNvPr id="0" name="image19.png"/>
                     <pic:cNvPicPr preferRelativeResize="0"/>
                   </pic:nvPicPr>
                   <pic:blipFill>
@@ -2471,12 +2471,12 @@
           <wp:inline distB="114300" distT="114300" distL="114300" distR="114300">
             <wp:extent cx="5731200" cy="3225800"/>
             <wp:effectExtent b="0" l="0" r="0" t="0"/>
-            <wp:docPr id="5" name="image15.png"/>
+            <wp:docPr id="5" name="image10.png"/>
             <a:graphic>
               <a:graphicData uri="http://schemas.openxmlformats.org/drawingml/2006/picture">
                 <pic:pic>
                   <pic:nvPicPr>
-                    <pic:cNvPr id="0" name="image15.png"/>
+                    <pic:cNvPr id="0" name="image10.png"/>
                     <pic:cNvPicPr preferRelativeResize="0"/>
                   </pic:nvPicPr>
                   <pic:blipFill>
@@ -2597,12 +2597,12 @@
           <wp:inline distB="114300" distT="114300" distL="114300" distR="114300">
             <wp:extent cx="5731200" cy="3492500"/>
             <wp:effectExtent b="0" l="0" r="0" t="0"/>
-            <wp:docPr id="2" name="image4.png"/>
+            <wp:docPr id="2" name="image16.png"/>
             <a:graphic>
               <a:graphicData uri="http://schemas.openxmlformats.org/drawingml/2006/picture">
                 <pic:pic>
                   <pic:nvPicPr>
-                    <pic:cNvPr id="0" name="image4.png"/>
+                    <pic:cNvPr id="0" name="image16.png"/>
                     <pic:cNvPicPr preferRelativeResize="0"/>
                   </pic:nvPicPr>
                   <pic:blipFill>
@@ -2686,12 +2686,12 @@
           <wp:inline distB="114300" distT="114300" distL="114300" distR="114300">
             <wp:extent cx="5731200" cy="3225800"/>
             <wp:effectExtent b="0" l="0" r="0" t="0"/>
-            <wp:docPr id="10" name="image2.png"/>
+            <wp:docPr id="11" name="image18.png"/>
             <a:graphic>
               <a:graphicData uri="http://schemas.openxmlformats.org/drawingml/2006/picture">
                 <pic:pic>
                   <pic:nvPicPr>
-                    <pic:cNvPr id="0" name="image2.png"/>
+                    <pic:cNvPr id="0" name="image18.png"/>
                     <pic:cNvPicPr preferRelativeResize="0"/>
                   </pic:nvPicPr>
                   <pic:blipFill>
@@ -2826,12 +2826,12 @@
           <wp:inline distB="114300" distT="114300" distL="114300" distR="114300">
             <wp:extent cx="5731200" cy="2959100"/>
             <wp:effectExtent b="0" l="0" r="0" t="0"/>
-            <wp:docPr id="8" name="image10.png"/>
+            <wp:docPr id="9" name="image8.png"/>
             <a:graphic>
               <a:graphicData uri="http://schemas.openxmlformats.org/drawingml/2006/picture">
                 <pic:pic>
                   <pic:nvPicPr>
-                    <pic:cNvPr id="0" name="image10.png"/>
+                    <pic:cNvPr id="0" name="image8.png"/>
                     <pic:cNvPicPr preferRelativeResize="0"/>
                   </pic:nvPicPr>
                   <pic:blipFill>
@@ -2915,12 +2915,12 @@
           <wp:inline distB="114300" distT="114300" distL="114300" distR="114300">
             <wp:extent cx="5731200" cy="3035300"/>
             <wp:effectExtent b="0" l="0" r="0" t="0"/>
-            <wp:docPr id="7" name="image8.png"/>
+            <wp:docPr id="8" name="image17.png"/>
             <a:graphic>
               <a:graphicData uri="http://schemas.openxmlformats.org/drawingml/2006/picture">
                 <pic:pic>
                   <pic:nvPicPr>
-                    <pic:cNvPr id="0" name="image8.png"/>
+                    <pic:cNvPr id="0" name="image17.png"/>
                     <pic:cNvPicPr preferRelativeResize="0"/>
                   </pic:nvPicPr>
                   <pic:blipFill>
@@ -3448,12 +3448,12 @@
           <wp:inline distB="114300" distT="114300" distL="114300" distR="114300">
             <wp:extent cx="5731200" cy="3733800"/>
             <wp:effectExtent b="0" l="0" r="0" t="0"/>
-            <wp:docPr id="3" name="image3.png"/>
+            <wp:docPr id="3" name="image5.png"/>
             <a:graphic>
               <a:graphicData uri="http://schemas.openxmlformats.org/drawingml/2006/picture">
                 <pic:pic>
                   <pic:nvPicPr>
-                    <pic:cNvPr id="0" name="image3.png"/>
+                    <pic:cNvPr id="0" name="image5.png"/>
                     <pic:cNvPicPr preferRelativeResize="0"/>
                   </pic:nvPicPr>
                   <pic:blipFill>
@@ -4719,12 +4719,12 @@
           <wp:inline distB="114300" distT="114300" distL="114300" distR="114300">
             <wp:extent cx="5731200" cy="4127500"/>
             <wp:effectExtent b="0" l="0" r="0" t="0"/>
-            <wp:docPr id="13" name="image5.png"/>
+            <wp:docPr id="17" name="image15.png"/>
             <a:graphic>
               <a:graphicData uri="http://schemas.openxmlformats.org/drawingml/2006/picture">
                 <pic:pic>
                   <pic:nvPicPr>
-                    <pic:cNvPr id="0" name="image5.png"/>
+                    <pic:cNvPr id="0" name="image15.png"/>
                     <pic:cNvPicPr preferRelativeResize="0"/>
                   </pic:nvPicPr>
                   <pic:blipFill>
@@ -4896,12 +4896,12 @@
           <wp:inline distB="114300" distT="114300" distL="114300" distR="114300">
             <wp:extent cx="5731200" cy="4102100"/>
             <wp:effectExtent b="0" l="0" r="0" t="0"/>
-            <wp:docPr id="9" name="image1.png"/>
+            <wp:docPr id="10" name="image12.png"/>
             <a:graphic>
               <a:graphicData uri="http://schemas.openxmlformats.org/drawingml/2006/picture">
                 <pic:pic>
                   <pic:nvPicPr>
-                    <pic:cNvPr id="0" name="image1.png"/>
+                    <pic:cNvPr id="0" name="image12.png"/>
                     <pic:cNvPicPr preferRelativeResize="0"/>
                   </pic:nvPicPr>
                   <pic:blipFill>
@@ -5060,12 +5060,12 @@
           <wp:inline distB="114300" distT="114300" distL="114300" distR="114300">
             <wp:extent cx="5731200" cy="3695700"/>
             <wp:effectExtent b="0" l="0" r="0" t="0"/>
-            <wp:docPr id="11" name="image7.png"/>
+            <wp:docPr id="13" name="image14.png"/>
             <a:graphic>
               <a:graphicData uri="http://schemas.openxmlformats.org/drawingml/2006/picture">
                 <pic:pic>
                   <pic:nvPicPr>
-                    <pic:cNvPr id="0" name="image7.png"/>
+                    <pic:cNvPr id="0" name="image14.png"/>
                     <pic:cNvPicPr preferRelativeResize="0"/>
                   </pic:nvPicPr>
                   <pic:blipFill>
@@ -5207,12 +5207,12 @@
           <wp:inline distB="114300" distT="114300" distL="114300" distR="114300">
             <wp:extent cx="5731200" cy="2768600"/>
             <wp:effectExtent b="0" l="0" r="0" t="0"/>
-            <wp:docPr id="4" name="image12.png"/>
+            <wp:docPr id="4" name="image4.png"/>
             <a:graphic>
               <a:graphicData uri="http://schemas.openxmlformats.org/drawingml/2006/picture">
                 <pic:pic>
                   <pic:nvPicPr>
-                    <pic:cNvPr id="0" name="image12.png"/>
+                    <pic:cNvPr id="0" name="image4.png"/>
                     <pic:cNvPicPr preferRelativeResize="0"/>
                   </pic:nvPicPr>
                   <pic:blipFill>
@@ -5273,7 +5273,38 @@
           <w:szCs w:val="28"/>
           <w:rtl w:val="0"/>
         </w:rPr>
-        <w:t xml:space="preserve">On peut notamment remarquer que toutes les interactions entre le système et les utilisateurs passent toutes par un proxy. Ceci s’explique par la volonté d'éviter les problèmes de CORS, qui occurrent dès lors que les services ne sont pas tous sur un même domaine.</w:t>
+        <w:t xml:space="preserve">On peut notamment remarquer que toutes les interactions entre le système et les utilisateurs passent toutes par un proxy. Ceci s’explique principalement, par la volonté d'éviter les problèmes de CORS, qui occurrent dès lors que les services ne sont pas tous sur un même domaine.</w:t>
+      </w:r>
+    </w:p>
+    <w:p>
+      <w:pPr>
+        <w:jc w:val="both"/>
+        <w:rPr>
+          <w:sz w:val="28"/>
+          <w:szCs w:val="28"/>
+        </w:rPr>
+      </w:pPr>
+      <w:r>
+        <w:rPr>
+          <w:rtl w:val="0"/>
+        </w:rPr>
+      </w:r>
+    </w:p>
+    <w:p>
+      <w:pPr>
+        <w:jc w:val="both"/>
+        <w:rPr>
+          <w:sz w:val="28"/>
+          <w:szCs w:val="28"/>
+        </w:rPr>
+      </w:pPr>
+      <w:r>
+        <w:rPr>
+          <w:sz w:val="28"/>
+          <w:szCs w:val="28"/>
+          <w:rtl w:val="0"/>
+        </w:rPr>
+        <w:t xml:space="preserve">Outre ces détails, il faut préciser également que le prototype implémente l’architecture de multi-entité [lien wiki], en regroupant les utilisateurs et les données qui leur sont communes en entités que nous qualifions d’organisation. Le but est de pouvoir servir plusieurs regroupements sans pour autant avoir à répliquer le matériel. </w:t>
       </w:r>
     </w:p>
     <w:p>
@@ -8509,6 +8540,725 @@
       <w:pPr>
         <w:spacing w:after="340" w:before="340" w:lineRule="auto"/>
         <w:jc w:val="both"/>
+        <w:rPr>
+          <w:sz w:val="28"/>
+          <w:szCs w:val="28"/>
+        </w:rPr>
+      </w:pPr>
+      <w:r>
+        <w:rPr>
+          <w:rtl w:val="0"/>
+        </w:rPr>
+      </w:r>
+    </w:p>
+    <w:p>
+      <w:pPr>
+        <w:spacing w:after="340" w:before="340" w:lineRule="auto"/>
+        <w:jc w:val="both"/>
+        <w:rPr>
+          <w:sz w:val="28"/>
+          <w:szCs w:val="28"/>
+        </w:rPr>
+      </w:pPr>
+      <w:r>
+        <w:rPr>
+          <w:rtl w:val="0"/>
+        </w:rPr>
+      </w:r>
+    </w:p>
+    <w:p>
+      <w:pPr>
+        <w:pStyle w:val="Heading1"/>
+        <w:keepNext w:val="0"/>
+        <w:keepLines w:val="0"/>
+        <w:jc w:val="both"/>
+        <w:rPr>
+          <w:b w:val="1"/>
+        </w:rPr>
+      </w:pPr>
+      <w:bookmarkStart w:colFirst="0" w:colLast="0" w:name="_l48fb9ki2tja" w:id="15"/>
+      <w:bookmarkEnd w:id="15"/>
+      <w:r>
+        <w:rPr>
+          <w:b w:val="1"/>
+          <w:rtl w:val="0"/>
+        </w:rPr>
+        <w:t xml:space="preserve">3. Résultats et discussions</w:t>
+      </w:r>
+    </w:p>
+    <w:p>
+      <w:pPr>
+        <w:rPr/>
+      </w:pPr>
+      <w:r>
+        <w:rPr>
+          <w:rtl w:val="0"/>
+        </w:rPr>
+      </w:r>
+    </w:p>
+    <w:p>
+      <w:pPr>
+        <w:rPr>
+          <w:b w:val="1"/>
+          <w:sz w:val="32"/>
+          <w:szCs w:val="32"/>
+        </w:rPr>
+      </w:pPr>
+      <w:r>
+        <w:rPr>
+          <w:b w:val="1"/>
+          <w:sz w:val="32"/>
+          <w:szCs w:val="32"/>
+          <w:rtl w:val="0"/>
+        </w:rPr>
+        <w:t xml:space="preserve">Introduction</w:t>
+      </w:r>
+    </w:p>
+    <w:p>
+      <w:pPr>
+        <w:rPr>
+          <w:sz w:val="28"/>
+          <w:szCs w:val="28"/>
+        </w:rPr>
+      </w:pPr>
+      <w:r>
+        <w:rPr>
+          <w:sz w:val="28"/>
+          <w:szCs w:val="28"/>
+          <w:rtl w:val="0"/>
+        </w:rPr>
+        <w:t xml:space="preserve">Ce chapitre s'attelle à la présentation du prototype de StudX, l’application de communication en temps réel que nous proposons. Nous en présenterons les diverses fonctionnalités accompagnées de capture d'écran. Puis, au travers d’une discussion, nous en présenterons les limites, les contraintes et les possibilités d’expansion.</w:t>
+      </w:r>
+    </w:p>
+    <w:p>
+      <w:pPr>
+        <w:rPr>
+          <w:sz w:val="28"/>
+          <w:szCs w:val="28"/>
+        </w:rPr>
+      </w:pPr>
+      <w:r>
+        <w:rPr>
+          <w:rtl w:val="0"/>
+        </w:rPr>
+      </w:r>
+    </w:p>
+    <w:p>
+      <w:pPr>
+        <w:rPr>
+          <w:b w:val="1"/>
+          <w:sz w:val="32"/>
+          <w:szCs w:val="32"/>
+        </w:rPr>
+      </w:pPr>
+      <w:r>
+        <w:rPr>
+          <w:b w:val="1"/>
+          <w:sz w:val="32"/>
+          <w:szCs w:val="32"/>
+          <w:rtl w:val="0"/>
+        </w:rPr>
+        <w:t xml:space="preserve">3.1 Résultats</w:t>
+      </w:r>
+    </w:p>
+    <w:p>
+      <w:pPr>
+        <w:rPr>
+          <w:b w:val="1"/>
+          <w:sz w:val="32"/>
+          <w:szCs w:val="32"/>
+        </w:rPr>
+      </w:pPr>
+      <w:r>
+        <w:rPr>
+          <w:b w:val="1"/>
+          <w:sz w:val="32"/>
+          <w:szCs w:val="32"/>
+          <w:rtl w:val="0"/>
+        </w:rPr>
+        <w:t xml:space="preserve">3.1.1 Authentification</w:t>
+      </w:r>
+    </w:p>
+    <w:p>
+      <w:pPr>
+        <w:rPr>
+          <w:sz w:val="28"/>
+          <w:szCs w:val="28"/>
+        </w:rPr>
+      </w:pPr>
+      <w:r>
+        <w:rPr>
+          <w:sz w:val="28"/>
+          <w:szCs w:val="28"/>
+          <w:rtl w:val="0"/>
+        </w:rPr>
+        <w:t xml:space="preserve">L'accès à l’application est subordonné à l'authentification de l’utilisateur. La figure 3.1 en présente l’interface de connexion.</w:t>
+      </w:r>
+    </w:p>
+    <w:p>
+      <w:pPr>
+        <w:rPr>
+          <w:sz w:val="28"/>
+          <w:szCs w:val="28"/>
+        </w:rPr>
+      </w:pPr>
+      <w:r>
+        <w:rPr>
+          <w:sz w:val="28"/>
+          <w:szCs w:val="28"/>
+        </w:rPr>
+        <w:drawing>
+          <wp:inline distB="114300" distT="114300" distL="114300" distR="114300">
+            <wp:extent cx="5731200" cy="2959100"/>
+            <wp:effectExtent b="0" l="0" r="0" t="0"/>
+            <wp:docPr id="12" name="image1.png"/>
+            <a:graphic>
+              <a:graphicData uri="http://schemas.openxmlformats.org/drawingml/2006/picture">
+                <pic:pic>
+                  <pic:nvPicPr>
+                    <pic:cNvPr id="0" name="image1.png"/>
+                    <pic:cNvPicPr preferRelativeResize="0"/>
+                  </pic:nvPicPr>
+                  <pic:blipFill>
+                    <a:blip r:embed="rId33"/>
+                    <a:srcRect b="0" l="0" r="0" t="0"/>
+                    <a:stretch>
+                      <a:fillRect/>
+                    </a:stretch>
+                  </pic:blipFill>
+                  <pic:spPr>
+                    <a:xfrm>
+                      <a:off x="0" y="0"/>
+                      <a:ext cx="5731200" cy="2959100"/>
+                    </a:xfrm>
+                    <a:prstGeom prst="rect"/>
+                    <a:ln/>
+                  </pic:spPr>
+                </pic:pic>
+              </a:graphicData>
+            </a:graphic>
+          </wp:inline>
+        </w:drawing>
+      </w:r>
+      <w:r>
+        <w:rPr>
+          <w:rtl w:val="0"/>
+        </w:rPr>
+      </w:r>
+    </w:p>
+    <w:p>
+      <w:pPr>
+        <w:rPr>
+          <w:sz w:val="28"/>
+          <w:szCs w:val="28"/>
+        </w:rPr>
+      </w:pPr>
+      <w:r>
+        <w:rPr>
+          <w:sz w:val="28"/>
+          <w:szCs w:val="28"/>
+          <w:rtl w:val="0"/>
+        </w:rPr>
+        <w:tab/>
+        <w:tab/>
+        <w:tab/>
+        <w:t xml:space="preserve">Fig 3.1 Connexion a StudX</w:t>
+      </w:r>
+    </w:p>
+    <w:p>
+      <w:pPr>
+        <w:rPr>
+          <w:sz w:val="28"/>
+          <w:szCs w:val="28"/>
+        </w:rPr>
+      </w:pPr>
+      <w:r>
+        <w:rPr>
+          <w:rtl w:val="0"/>
+        </w:rPr>
+      </w:r>
+    </w:p>
+    <w:p>
+      <w:pPr>
+        <w:rPr>
+          <w:b w:val="1"/>
+          <w:sz w:val="32"/>
+          <w:szCs w:val="32"/>
+        </w:rPr>
+      </w:pPr>
+      <w:r>
+        <w:rPr>
+          <w:b w:val="1"/>
+          <w:sz w:val="32"/>
+          <w:szCs w:val="32"/>
+          <w:rtl w:val="0"/>
+        </w:rPr>
+        <w:t xml:space="preserve">3.1.2 Calendrier</w:t>
+      </w:r>
+    </w:p>
+    <w:p>
+      <w:pPr>
+        <w:rPr>
+          <w:sz w:val="28"/>
+          <w:szCs w:val="28"/>
+        </w:rPr>
+      </w:pPr>
+      <w:r>
+        <w:rPr>
+          <w:sz w:val="28"/>
+          <w:szCs w:val="28"/>
+          <w:rtl w:val="0"/>
+        </w:rPr>
+        <w:t xml:space="preserve">Après authentification, l’utilisateur accède au calendrier des divers événements planifiés. Il lui est possible de réduire ou d'étendre la vue au jour actuel, aux semaines ou encore aux mois.  S’il s’agit d’un administrateur ou d’un enseignant, il peut en ajouter de nouveaux.</w:t>
+      </w:r>
+    </w:p>
+    <w:p>
+      <w:pPr>
+        <w:rPr>
+          <w:sz w:val="28"/>
+          <w:szCs w:val="28"/>
+        </w:rPr>
+      </w:pPr>
+      <w:r>
+        <w:rPr>
+          <w:rtl w:val="0"/>
+        </w:rPr>
+      </w:r>
+    </w:p>
+    <w:p>
+      <w:pPr>
+        <w:rPr>
+          <w:sz w:val="28"/>
+          <w:szCs w:val="28"/>
+        </w:rPr>
+      </w:pPr>
+      <w:r>
+        <w:rPr>
+          <w:sz w:val="28"/>
+          <w:szCs w:val="28"/>
+          <w:rtl w:val="0"/>
+        </w:rPr>
+        <w:t xml:space="preserve">La figure 3.2 présente le calendrier,qui présente tous les programmes du mois courant.</w:t>
+      </w:r>
+    </w:p>
+    <w:p>
+      <w:pPr>
+        <w:rPr>
+          <w:sz w:val="28"/>
+          <w:szCs w:val="28"/>
+        </w:rPr>
+      </w:pPr>
+      <w:r>
+        <w:rPr>
+          <w:rtl w:val="0"/>
+        </w:rPr>
+      </w:r>
+    </w:p>
+    <w:p>
+      <w:pPr>
+        <w:rPr>
+          <w:sz w:val="28"/>
+          <w:szCs w:val="28"/>
+        </w:rPr>
+      </w:pPr>
+      <w:r>
+        <w:rPr>
+          <w:sz w:val="28"/>
+          <w:szCs w:val="28"/>
+        </w:rPr>
+        <w:drawing>
+          <wp:inline distB="114300" distT="114300" distL="114300" distR="114300">
+            <wp:extent cx="5731200" cy="2959100"/>
+            <wp:effectExtent b="0" l="0" r="0" t="0"/>
+            <wp:docPr id="7" name="image11.png"/>
+            <a:graphic>
+              <a:graphicData uri="http://schemas.openxmlformats.org/drawingml/2006/picture">
+                <pic:pic>
+                  <pic:nvPicPr>
+                    <pic:cNvPr id="0" name="image11.png"/>
+                    <pic:cNvPicPr preferRelativeResize="0"/>
+                  </pic:nvPicPr>
+                  <pic:blipFill>
+                    <a:blip r:embed="rId34"/>
+                    <a:srcRect b="0" l="0" r="0" t="0"/>
+                    <a:stretch>
+                      <a:fillRect/>
+                    </a:stretch>
+                  </pic:blipFill>
+                  <pic:spPr>
+                    <a:xfrm>
+                      <a:off x="0" y="0"/>
+                      <a:ext cx="5731200" cy="2959100"/>
+                    </a:xfrm>
+                    <a:prstGeom prst="rect"/>
+                    <a:ln/>
+                  </pic:spPr>
+                </pic:pic>
+              </a:graphicData>
+            </a:graphic>
+          </wp:inline>
+        </w:drawing>
+      </w:r>
+      <w:r>
+        <w:rPr>
+          <w:rtl w:val="0"/>
+        </w:rPr>
+      </w:r>
+    </w:p>
+    <w:p>
+      <w:pPr>
+        <w:rPr>
+          <w:sz w:val="28"/>
+          <w:szCs w:val="28"/>
+        </w:rPr>
+      </w:pPr>
+      <w:r>
+        <w:rPr>
+          <w:rtl w:val="0"/>
+        </w:rPr>
+      </w:r>
+    </w:p>
+    <w:p>
+      <w:pPr>
+        <w:rPr>
+          <w:sz w:val="28"/>
+          <w:szCs w:val="28"/>
+        </w:rPr>
+      </w:pPr>
+      <w:r>
+        <w:rPr>
+          <w:sz w:val="28"/>
+          <w:szCs w:val="28"/>
+          <w:rtl w:val="0"/>
+        </w:rPr>
+        <w:tab/>
+        <w:tab/>
+        <w:t xml:space="preserve">Fig 3.2 VUe des planifications</w:t>
+      </w:r>
+    </w:p>
+    <w:p>
+      <w:pPr>
+        <w:rPr>
+          <w:sz w:val="28"/>
+          <w:szCs w:val="28"/>
+        </w:rPr>
+      </w:pPr>
+      <w:r>
+        <w:rPr>
+          <w:rtl w:val="0"/>
+        </w:rPr>
+      </w:r>
+    </w:p>
+    <w:p>
+      <w:pPr>
+        <w:rPr>
+          <w:sz w:val="28"/>
+          <w:szCs w:val="28"/>
+        </w:rPr>
+      </w:pPr>
+      <w:r>
+        <w:rPr>
+          <w:sz w:val="28"/>
+          <w:szCs w:val="28"/>
+          <w:rtl w:val="0"/>
+        </w:rPr>
+        <w:t xml:space="preserve">S’il dispose des permissions nécessaires, l’utilisateur peut ajouter un événement au calendrier en suivant le formulaire que montre la figure 3.3.</w:t>
+      </w:r>
+    </w:p>
+    <w:p>
+      <w:pPr>
+        <w:rPr>
+          <w:sz w:val="28"/>
+          <w:szCs w:val="28"/>
+        </w:rPr>
+      </w:pPr>
+      <w:r>
+        <w:rPr>
+          <w:rtl w:val="0"/>
+        </w:rPr>
+      </w:r>
+    </w:p>
+    <w:p>
+      <w:pPr>
+        <w:rPr>
+          <w:sz w:val="28"/>
+          <w:szCs w:val="28"/>
+        </w:rPr>
+      </w:pPr>
+      <w:r>
+        <w:rPr>
+          <w:sz w:val="28"/>
+          <w:szCs w:val="28"/>
+        </w:rPr>
+        <w:drawing>
+          <wp:inline distB="114300" distT="114300" distL="114300" distR="114300">
+            <wp:extent cx="5731200" cy="2959100"/>
+            <wp:effectExtent b="0" l="0" r="0" t="0"/>
+            <wp:docPr id="16" name="image2.png"/>
+            <a:graphic>
+              <a:graphicData uri="http://schemas.openxmlformats.org/drawingml/2006/picture">
+                <pic:pic>
+                  <pic:nvPicPr>
+                    <pic:cNvPr id="0" name="image2.png"/>
+                    <pic:cNvPicPr preferRelativeResize="0"/>
+                  </pic:nvPicPr>
+                  <pic:blipFill>
+                    <a:blip r:embed="rId35"/>
+                    <a:srcRect b="0" l="0" r="0" t="0"/>
+                    <a:stretch>
+                      <a:fillRect/>
+                    </a:stretch>
+                  </pic:blipFill>
+                  <pic:spPr>
+                    <a:xfrm>
+                      <a:off x="0" y="0"/>
+                      <a:ext cx="5731200" cy="2959100"/>
+                    </a:xfrm>
+                    <a:prstGeom prst="rect"/>
+                    <a:ln/>
+                  </pic:spPr>
+                </pic:pic>
+              </a:graphicData>
+            </a:graphic>
+          </wp:inline>
+        </w:drawing>
+      </w:r>
+      <w:r>
+        <w:rPr>
+          <w:rtl w:val="0"/>
+        </w:rPr>
+      </w:r>
+    </w:p>
+    <w:p>
+      <w:pPr>
+        <w:rPr>
+          <w:sz w:val="28"/>
+          <w:szCs w:val="28"/>
+        </w:rPr>
+      </w:pPr>
+      <w:r>
+        <w:rPr>
+          <w:sz w:val="28"/>
+          <w:szCs w:val="28"/>
+          <w:rtl w:val="0"/>
+        </w:rPr>
+        <w:tab/>
+        <w:tab/>
+        <w:t xml:space="preserve">Fig 3.3 Ajout d'événement au calendrier</w:t>
+      </w:r>
+    </w:p>
+    <w:p>
+      <w:pPr>
+        <w:rPr>
+          <w:sz w:val="28"/>
+          <w:szCs w:val="28"/>
+        </w:rPr>
+      </w:pPr>
+      <w:r>
+        <w:rPr>
+          <w:rtl w:val="0"/>
+        </w:rPr>
+      </w:r>
+    </w:p>
+    <w:p>
+      <w:pPr>
+        <w:rPr>
+          <w:sz w:val="28"/>
+          <w:szCs w:val="28"/>
+        </w:rPr>
+      </w:pPr>
+      <w:r>
+        <w:rPr>
+          <w:rtl w:val="0"/>
+        </w:rPr>
+      </w:r>
+    </w:p>
+    <w:p>
+      <w:pPr>
+        <w:rPr>
+          <w:sz w:val="28"/>
+          <w:szCs w:val="28"/>
+        </w:rPr>
+      </w:pPr>
+      <w:r>
+        <w:rPr>
+          <w:sz w:val="28"/>
+          <w:szCs w:val="28"/>
+          <w:rtl w:val="0"/>
+        </w:rPr>
+        <w:t xml:space="preserve">Il est possible d’associer à l'événement un lien d'accès à la session de conférence en ligne. Pour y accéder par la suite, les utilisateurs peuvent consulter les détails dudit événement. La fig 3.4 donne un aperçu de celà.</w:t>
+      </w:r>
+    </w:p>
+    <w:p>
+      <w:pPr>
+        <w:rPr>
+          <w:sz w:val="28"/>
+          <w:szCs w:val="28"/>
+        </w:rPr>
+      </w:pPr>
+      <w:r>
+        <w:rPr>
+          <w:rtl w:val="0"/>
+        </w:rPr>
+      </w:r>
+    </w:p>
+    <w:p>
+      <w:pPr>
+        <w:rPr>
+          <w:sz w:val="28"/>
+          <w:szCs w:val="28"/>
+        </w:rPr>
+      </w:pPr>
+      <w:r>
+        <w:rPr>
+          <w:sz w:val="28"/>
+          <w:szCs w:val="28"/>
+        </w:rPr>
+        <w:drawing>
+          <wp:inline distB="114300" distT="114300" distL="114300" distR="114300">
+            <wp:extent cx="5731200" cy="2959100"/>
+            <wp:effectExtent b="0" l="0" r="0" t="0"/>
+            <wp:docPr id="14" name="image13.png"/>
+            <a:graphic>
+              <a:graphicData uri="http://schemas.openxmlformats.org/drawingml/2006/picture">
+                <pic:pic>
+                  <pic:nvPicPr>
+                    <pic:cNvPr id="0" name="image13.png"/>
+                    <pic:cNvPicPr preferRelativeResize="0"/>
+                  </pic:nvPicPr>
+                  <pic:blipFill>
+                    <a:blip r:embed="rId36"/>
+                    <a:srcRect b="0" l="0" r="0" t="0"/>
+                    <a:stretch>
+                      <a:fillRect/>
+                    </a:stretch>
+                  </pic:blipFill>
+                  <pic:spPr>
+                    <a:xfrm>
+                      <a:off x="0" y="0"/>
+                      <a:ext cx="5731200" cy="2959100"/>
+                    </a:xfrm>
+                    <a:prstGeom prst="rect"/>
+                    <a:ln/>
+                  </pic:spPr>
+                </pic:pic>
+              </a:graphicData>
+            </a:graphic>
+          </wp:inline>
+        </w:drawing>
+      </w:r>
+      <w:r>
+        <w:rPr>
+          <w:rtl w:val="0"/>
+        </w:rPr>
+      </w:r>
+    </w:p>
+    <w:p>
+      <w:pPr>
+        <w:rPr>
+          <w:sz w:val="28"/>
+          <w:szCs w:val="28"/>
+        </w:rPr>
+      </w:pPr>
+      <w:r>
+        <w:rPr>
+          <w:sz w:val="28"/>
+          <w:szCs w:val="28"/>
+          <w:rtl w:val="0"/>
+        </w:rPr>
+        <w:tab/>
+        <w:tab/>
+        <w:t xml:space="preserve">Fig 3.4. Détails d’un événement incluant un lien de reunion</w:t>
+      </w:r>
+    </w:p>
+    <w:p>
+      <w:pPr>
+        <w:rPr>
+          <w:sz w:val="28"/>
+          <w:szCs w:val="28"/>
+        </w:rPr>
+      </w:pPr>
+      <w:r>
+        <w:rPr>
+          <w:rtl w:val="0"/>
+        </w:rPr>
+      </w:r>
+    </w:p>
+    <w:p>
+      <w:pPr>
+        <w:rPr>
+          <w:sz w:val="28"/>
+          <w:szCs w:val="28"/>
+        </w:rPr>
+      </w:pPr>
+      <w:r>
+        <w:rPr>
+          <w:rtl w:val="0"/>
+        </w:rPr>
+      </w:r>
+    </w:p>
+    <w:p>
+      <w:pPr>
+        <w:rPr>
+          <w:b w:val="1"/>
+          <w:sz w:val="32"/>
+          <w:szCs w:val="32"/>
+        </w:rPr>
+      </w:pPr>
+      <w:r>
+        <w:rPr>
+          <w:b w:val="1"/>
+          <w:sz w:val="32"/>
+          <w:szCs w:val="32"/>
+          <w:rtl w:val="0"/>
+        </w:rPr>
+        <w:t xml:space="preserve">3.1.3 Sessions en ligne</w:t>
+      </w:r>
+    </w:p>
+    <w:p>
+      <w:pPr>
+        <w:rPr>
+          <w:sz w:val="28"/>
+          <w:szCs w:val="28"/>
+        </w:rPr>
+      </w:pPr>
+      <w:r>
+        <w:rPr>
+          <w:sz w:val="28"/>
+          <w:szCs w:val="28"/>
+          <w:rtl w:val="0"/>
+        </w:rPr>
+        <w:t xml:space="preserve">Les événements incluant un lien donnent accès à une session en ligne que peuvent rejoindre tous les participants disposant du lien. Les figures ci-dessous présentent les interfaces développées dans le cadre de cette fonctionnalité. </w:t>
+      </w:r>
+    </w:p>
+    <w:p>
+      <w:pPr>
+        <w:rPr>
+          <w:sz w:val="28"/>
+          <w:szCs w:val="28"/>
+        </w:rPr>
+      </w:pPr>
+      <w:r>
+        <w:rPr>
+          <w:rtl w:val="0"/>
+        </w:rPr>
+      </w:r>
+    </w:p>
+    <w:p>
+      <w:pPr>
+        <w:rPr>
+          <w:sz w:val="28"/>
+          <w:szCs w:val="28"/>
+        </w:rPr>
+      </w:pPr>
+      <w:r>
+        <w:rPr>
+          <w:rtl w:val="0"/>
+        </w:rPr>
+      </w:r>
+    </w:p>
+    <w:p>
+      <w:pPr>
         <w:rPr>
           <w:sz w:val="28"/>
           <w:szCs w:val="28"/>

</xml_diff>